<commit_message>
Made some styling and text changes according to beta tester feedback
</commit_message>
<xml_diff>
--- a/Documentation/TeamRedModule11BetaTest.docx
+++ b/Documentation/TeamRedModule11BetaTest.docx
@@ -41,14 +41,24 @@
     </w:p>
     <w:p>
       <w:r>
-        <w:t>Tester 1- Diana Rex, wife of Diana Rex, tested 5/5/2024</w:t>
-      </w:r>
+        <w:t xml:space="preserve">Tester 1- Diana Rex, wife of Diana Rex, tested </w:t>
+      </w:r>
+      <w:proofErr w:type="gramStart"/>
+      <w:r>
+        <w:t>5/5/2024</w:t>
+      </w:r>
+      <w:proofErr w:type="gramEnd"/>
     </w:p>
     <w:p/>
     <w:p>
       <w:r>
-        <w:t>Tester 2- Joey Andrew, father of Benjamin Andrew, tested 5/4/2024</w:t>
-      </w:r>
+        <w:t xml:space="preserve">Tester 2- Joey Andrew, father of Benjamin Andrew, tested </w:t>
+      </w:r>
+      <w:proofErr w:type="gramStart"/>
+      <w:r>
+        <w:t>5/4/2024</w:t>
+      </w:r>
+      <w:proofErr w:type="gramEnd"/>
     </w:p>
     <w:p/>
     <w:p>
@@ -73,7 +83,21 @@
         <w:t xml:space="preserve">Tester 1 (Diana Rex): </w:t>
       </w:r>
       <w:r>
-        <w:t xml:space="preserve">The yellow should be more of an accent color, and shouldn’t be used with text over it, since it’s hard to read. I’d suggest a more muted or neutral tone, or leave the yellow for very small accents instead of as a background for text. </w:t>
+        <w:t xml:space="preserve">The yellow should be more of an accent color, and shouldn’t be used with text over it, since it’s hard to read. I’d suggest a more muted or neutral </w:t>
+      </w:r>
+      <w:proofErr w:type="gramStart"/>
+      <w:r>
+        <w:t>tone,</w:t>
+      </w:r>
+      <w:r>
+        <w:t xml:space="preserve"> </w:t>
+      </w:r>
+      <w:r>
+        <w:t>or</w:t>
+      </w:r>
+      <w:proofErr w:type="gramEnd"/>
+      <w:r>
+        <w:t xml:space="preserve"> leave the yellow for very small accents instead of as a background for text. </w:t>
       </w:r>
     </w:p>
     <w:p>
@@ -129,7 +153,15 @@
         <w:t xml:space="preserve">Tester 1 (Diana Rex): </w:t>
       </w:r>
       <w:r>
-        <w:t xml:space="preserve">I like the header image on the homepage. Great job with images for the attractions sections especially. I may either suggest getting a higher resolution image for the background image or removing it and making it a solid color. For the “About Us” page, it seems like it could also benefit from an image, and instead of a large body copy, perhaps consider a few lines, or bullet points for ease of communication. </w:t>
+        <w:t xml:space="preserve">I like the header image on the homepage. Great job with images for the </w:t>
+      </w:r>
+      <w:proofErr w:type="gramStart"/>
+      <w:r>
+        <w:t>attractions</w:t>
+      </w:r>
+      <w:proofErr w:type="gramEnd"/>
+      <w:r>
+        <w:t xml:space="preserve"> sections especially. I may either suggest getting a higher resolution image for the background image or removing it and making it a solid color. For the “About Us” page, it seems like it could also benefit from an image, and instead of a large body copy, perhaps consider a few lines, or bullet points for ease of communication. </w:t>
       </w:r>
     </w:p>
     <w:p>
@@ -158,7 +190,23 @@
         <w:t xml:space="preserve"> </w:t>
       </w:r>
       <w:r>
-        <w:t>I would like to see a slide show that shows the kayaks and other features. Also a couple of pictures of people enjoying the resort. The background on the homepage is a little dark. I would suggest brighter colors. Blue sky, a green landscape, blue water, etc. Maybe have the background scroll through the activities pictures, food pictures, etc.</w:t>
+        <w:t xml:space="preserve">I would like to see a slide show that shows the kayaks and other features. </w:t>
+      </w:r>
+      <w:proofErr w:type="gramStart"/>
+      <w:r>
+        <w:t>Also</w:t>
+      </w:r>
+      <w:proofErr w:type="gramEnd"/>
+      <w:r>
+        <w:t xml:space="preserve"> a couple of pictures of people enjoying the resort. The background on the homepage is a little dark. I would suggest brighter colors. Blue sky, a green landscape, blue water, etc. Maybe have the background scroll through the </w:t>
+      </w:r>
+      <w:proofErr w:type="gramStart"/>
+      <w:r>
+        <w:t>activities</w:t>
+      </w:r>
+      <w:proofErr w:type="gramEnd"/>
+      <w:r>
+        <w:t xml:space="preserve"> pictures, food pictures, etc.</w:t>
       </w:r>
     </w:p>
     <w:p/>
@@ -192,13 +240,29 @@
     <w:p/>
     <w:p>
       <w:r>
-        <w:t xml:space="preserve">For instance, “What We Offer” seems like it either fits better on the homepage or on the attractions page, or perhaps on its own page for room details. There should also be pictures of the room interiors if you’re mentioning them. Perhaps consider making a gallery slider for the room interiors and a full page for the room amenities that’s separate from the attractions aspect of things you can do while staying at the resort. </w:t>
+        <w:t xml:space="preserve">For instance, “What We Offer” seems like it either fits better on the homepage or on the attractions page, or perhaps on its own page for room details. There should also be pictures of the room interiors if </w:t>
+      </w:r>
+      <w:proofErr w:type="gramStart"/>
+      <w:r>
+        <w:t>you’re mentioning</w:t>
+      </w:r>
+      <w:proofErr w:type="gramEnd"/>
+      <w:r>
+        <w:t xml:space="preserve"> them. Perhaps consider making a gallery slider for the room interiors and a full page for the room amenities that’s separate from the attractions aspect of things you can do while staying at the resort. </w:t>
       </w:r>
     </w:p>
     <w:p/>
     <w:p>
       <w:r>
-        <w:t xml:space="preserve">The “Book Now” button prompts you to log in first, which might be a little frustrating for new users. If possible, it might be nice to have it lead them to the page to check dates and plan out their stay before prompting the login or account creation, with a cache in place to secure their progress. </w:t>
+        <w:t xml:space="preserve">The “Book Now” button prompts you to log in first, which might be a little frustrating for new users. If possible, it might be nice to have it </w:t>
+      </w:r>
+      <w:proofErr w:type="gramStart"/>
+      <w:r>
+        <w:t>lead</w:t>
+      </w:r>
+      <w:proofErr w:type="gramEnd"/>
+      <w:r>
+        <w:t xml:space="preserve"> them to the page to check dates and plan out their stay before prompting the login or account creation, with a cache in place to secure their progress. </w:t>
       </w:r>
     </w:p>
     <w:p>
@@ -254,7 +318,15 @@
         <w:t xml:space="preserve">Tester 1 (Diana Rex): </w:t>
       </w:r>
       <w:r>
-        <w:t xml:space="preserve">Overall I think the site could use more pictures than text. Modern sites use the “show don’t tell” method and more pictures means more clarity for users. It can be hard to motivate yourself to read a whole bunch of body copy on a screen when usually pictures and a super brief overview will be more effective in communicating this. Sites like this also tend to do well with video content, so maybe embedding a video on the first half of the homepage (under the header) could also be effective for communicating the resort’s vast amount of attractions, etc… </w:t>
+        <w:t xml:space="preserve">Overall I think the site could use more pictures than text. Modern sites use the “show don’t tell” method and more pictures means more clarity for users. It can be hard to motivate yourself to read a whole bunch of body copy on a screen when usually pictures and a super brief overview will be more effective in communicating this. Sites like this also tend to do well with video content, so maybe embedding a video on the first half of the homepage (under the header) could also be effective for communicating the resort’s vast amount of attractions, </w:t>
+      </w:r>
+      <w:proofErr w:type="spellStart"/>
+      <w:r>
+        <w:t>etc</w:t>
+      </w:r>
+      <w:proofErr w:type="spellEnd"/>
+      <w:r>
+        <w:t xml:space="preserve">… </w:t>
       </w:r>
       <w:r>
         <w:br/>
@@ -267,7 +339,15 @@
     <w:p/>
     <w:p>
       <w:r>
-        <w:t xml:space="preserve"> Like I mentioned before, there could be a page just for rooms, but also consider another page that’s an overview or FAQ on how to get there with a map. On the main navigation there could be a dropdown menu under “About” that has a page for attractions, one that’s for the rooms &amp; amenities with a gallery slideshow, and possibly one for the “Our Team”. They don’t have to be long pages either– the point would be to bring clarity to the site and make things easier to find.</w:t>
+        <w:t xml:space="preserve"> </w:t>
+      </w:r>
+      <w:proofErr w:type="gramStart"/>
+      <w:r>
+        <w:t>Like</w:t>
+      </w:r>
+      <w:proofErr w:type="gramEnd"/>
+      <w:r>
+        <w:t xml:space="preserve"> I mentioned before, there could be a page just for rooms, but also consider another page that’s an overview or FAQ on how to get there with a map. On the main navigation there could be a dropdown menu under “About” that has a page for attractions, one that’s for the rooms &amp; amenities with a gallery slideshow, and possibly one for the “Our Team”. They don’t have to be long pages either– the point would be to bring clarity to the site and make things easier to find.</w:t>
       </w:r>
     </w:p>
     <w:p>
@@ -285,7 +365,23 @@
         <w:t xml:space="preserve">Tester 2 (Joey Andrew): </w:t>
       </w:r>
       <w:r>
-        <w:t>The background on the homepage is a little dark. Suggest brighter colors. Blue sky. Green landscape, Blue waters, etc. Maybe have the background scroll through the activities pictures, food pictures, etc.</w:t>
+        <w:t xml:space="preserve">The background on the homepage is a little dark. Suggest brighter colors. Blue sky. Green landscape, </w:t>
+      </w:r>
+      <w:proofErr w:type="gramStart"/>
+      <w:r>
+        <w:t>Blue</w:t>
+      </w:r>
+      <w:proofErr w:type="gramEnd"/>
+      <w:r>
+        <w:t xml:space="preserve"> waters, etc. Maybe have the background scroll through the </w:t>
+      </w:r>
+      <w:proofErr w:type="gramStart"/>
+      <w:r>
+        <w:t>activities</w:t>
+      </w:r>
+      <w:proofErr w:type="gramEnd"/>
+      <w:r>
+        <w:t xml:space="preserve"> pictures, food pictures, etc.</w:t>
       </w:r>
     </w:p>
     <w:p/>

</xml_diff>